<commit_message>
update project submit form
</commit_message>
<xml_diff>
--- a/backend/rewardSystem/invention_form.docx
+++ b/backend/rewardSystem/invention_form.docx
@@ -5263,18 +5263,186 @@
             <w:r>
               <w:rPr>
                 <w:rFonts w:ascii="仿宋_GB2312" w:eastAsia="仿宋_GB2312"/>
+                <w:noProof/>
+                <w:sz w:val="28"/>
+              </w:rPr>
+              <w:fldChar w:fldCharType="begin"/>
+            </w:r>
+            <w:r>
+              <w:rPr>
+                <w:rFonts w:ascii="仿宋_GB2312" w:eastAsia="仿宋_GB2312"/>
+                <w:noProof/>
+                <w:sz w:val="28"/>
+              </w:rPr>
+              <w:instrText xml:space="preserve"> MERGEFIELD  isSomething0  \* MERGEFORMAT </w:instrText>
+            </w:r>
+            <w:r>
+              <w:rPr>
+                <w:rFonts w:ascii="仿宋_GB2312" w:eastAsia="仿宋_GB2312"/>
+                <w:noProof/>
+                <w:sz w:val="28"/>
+              </w:rPr>
+              <w:fldChar w:fldCharType="separate"/>
+            </w:r>
+            <w:r>
+              <w:rPr>
+                <w:rFonts w:ascii="仿宋_GB2312" w:eastAsia="仿宋_GB2312"/>
+                <w:noProof/>
+                <w:sz w:val="28"/>
+              </w:rPr>
+              <w:t>«</w:t>
+            </w:r>
+            <w:r>
+              <w:rPr>
+                <w:rFonts w:ascii="仿宋_GB2312" w:eastAsia="仿宋_GB2312"/>
+                <w:noProof/>
+                <w:sz w:val="28"/>
+              </w:rPr>
+              <w:t>isSomething0</w:t>
+            </w:r>
+            <w:r>
+              <w:rPr>
+                <w:rFonts w:ascii="仿宋_GB2312" w:eastAsia="仿宋_GB2312"/>
+                <w:noProof/>
+                <w:sz w:val="28"/>
+              </w:rPr>
+              <w:t>»</w:t>
+            </w:r>
+            <w:r>
+              <w:rPr>
+                <w:rFonts w:ascii="仿宋_GB2312" w:eastAsia="仿宋_GB2312"/>
+                <w:noProof/>
+                <w:sz w:val="28"/>
+              </w:rPr>
+              <w:fldChar w:fldCharType="end"/>
+            </w:r>
+            <w:r>
+              <w:rPr>
+                <w:rFonts w:ascii="仿宋_GB2312" w:eastAsia="仿宋_GB2312" w:hint="eastAsia"/>
                 <w:color w:val="000000" w:themeColor="text1"/>
                 <w:sz w:val="30"/>
               </w:rPr>
+              <w:t xml:space="preserve">实物、产品  </w:t>
+            </w:r>
+            <w:r>
+              <w:rPr>
+                <w:rFonts w:ascii="仿宋_GB2312" w:eastAsia="仿宋_GB2312"/>
+                <w:noProof/>
+                <w:sz w:val="28"/>
+              </w:rPr>
               <w:fldChar w:fldCharType="begin"/>
             </w:r>
             <w:r>
               <w:rPr>
                 <w:rFonts w:ascii="仿宋_GB2312" w:eastAsia="仿宋_GB2312"/>
+                <w:noProof/>
+                <w:sz w:val="28"/>
+              </w:rPr>
+              <w:instrText xml:space="preserve"> MERGEFIELD  isSomething1  \* MERGEFORMAT </w:instrText>
+            </w:r>
+            <w:r>
+              <w:rPr>
+                <w:rFonts w:ascii="仿宋_GB2312" w:eastAsia="仿宋_GB2312"/>
+                <w:noProof/>
+                <w:sz w:val="28"/>
+              </w:rPr>
+              <w:fldChar w:fldCharType="separate"/>
+            </w:r>
+            <w:r>
+              <w:rPr>
+                <w:rFonts w:ascii="仿宋_GB2312" w:eastAsia="仿宋_GB2312"/>
+                <w:noProof/>
+                <w:sz w:val="28"/>
+              </w:rPr>
+              <w:t>«</w:t>
+            </w:r>
+            <w:r>
+              <w:rPr>
+                <w:rFonts w:ascii="仿宋_GB2312" w:eastAsia="仿宋_GB2312"/>
+                <w:noProof/>
+                <w:sz w:val="28"/>
+              </w:rPr>
+              <w:t>isSomething1</w:t>
+            </w:r>
+            <w:r>
+              <w:rPr>
+                <w:rFonts w:ascii="仿宋_GB2312" w:eastAsia="仿宋_GB2312"/>
+                <w:noProof/>
+                <w:sz w:val="28"/>
+              </w:rPr>
+              <w:t>»</w:t>
+            </w:r>
+            <w:r>
+              <w:rPr>
+                <w:rFonts w:ascii="仿宋_GB2312" w:eastAsia="仿宋_GB2312"/>
+                <w:noProof/>
+                <w:sz w:val="28"/>
+              </w:rPr>
+              <w:fldChar w:fldCharType="end"/>
+            </w:r>
+            <w:r>
+              <w:rPr>
+                <w:rFonts w:ascii="仿宋_GB2312" w:eastAsia="仿宋_GB2312" w:hint="eastAsia"/>
                 <w:color w:val="000000" w:themeColor="text1"/>
                 <w:sz w:val="30"/>
               </w:rPr>
-              <w:instrText xml:space="preserve"> </w:instrText>
+              <w:t xml:space="preserve">模型  </w:t>
+            </w:r>
+            <w:r>
+              <w:rPr>
+                <w:rFonts w:ascii="仿宋_GB2312" w:eastAsia="仿宋_GB2312"/>
+                <w:noProof/>
+                <w:sz w:val="28"/>
+              </w:rPr>
+              <w:fldChar w:fldCharType="begin"/>
+            </w:r>
+            <w:r>
+              <w:rPr>
+                <w:rFonts w:ascii="仿宋_GB2312" w:eastAsia="仿宋_GB2312"/>
+                <w:noProof/>
+                <w:sz w:val="28"/>
+              </w:rPr>
+              <w:instrText xml:space="preserve"> MERGEFIELD  isSomething2  \* MERGEFORMAT </w:instrText>
+            </w:r>
+            <w:r>
+              <w:rPr>
+                <w:rFonts w:ascii="仿宋_GB2312" w:eastAsia="仿宋_GB2312"/>
+                <w:noProof/>
+                <w:sz w:val="28"/>
+              </w:rPr>
+              <w:fldChar w:fldCharType="separate"/>
+            </w:r>
+            <w:r>
+              <w:rPr>
+                <w:rFonts w:ascii="仿宋_GB2312" w:eastAsia="仿宋_GB2312"/>
+                <w:noProof/>
+                <w:sz w:val="28"/>
+              </w:rPr>
+              <w:t>«</w:t>
+            </w:r>
+            <w:r>
+              <w:rPr>
+                <w:rFonts w:ascii="仿宋_GB2312" w:eastAsia="仿宋_GB2312"/>
+                <w:noProof/>
+                <w:sz w:val="28"/>
+              </w:rPr>
+              <w:t>isSomething2</w:t>
+            </w:r>
+            <w:r>
+              <w:rPr>
+                <w:rFonts w:ascii="仿宋_GB2312" w:eastAsia="仿宋_GB2312"/>
+                <w:noProof/>
+                <w:sz w:val="28"/>
+              </w:rPr>
+              <w:t>»</w:t>
+            </w:r>
+            <w:r>
+              <w:rPr>
+                <w:rFonts w:ascii="仿宋_GB2312" w:eastAsia="仿宋_GB2312"/>
+                <w:noProof/>
+                <w:sz w:val="28"/>
+              </w:rPr>
+              <w:fldChar w:fldCharType="end"/>
             </w:r>
             <w:r>
               <w:rPr>
@@ -5282,74 +5450,196 @@
                 <w:color w:val="000000" w:themeColor="text1"/>
                 <w:sz w:val="30"/>
               </w:rPr>
-              <w:instrText>MERGEFIELD  isProduct  \* MERGEFORMAT</w:instrText>
-            </w:r>
-            <w:r>
-              <w:rPr>
-                <w:rFonts w:ascii="仿宋_GB2312" w:eastAsia="仿宋_GB2312"/>
+              <w:t xml:space="preserve">图纸  </w:t>
+            </w:r>
+            <w:r>
+              <w:rPr>
+                <w:rFonts w:ascii="仿宋_GB2312" w:eastAsia="仿宋_GB2312"/>
+                <w:noProof/>
+                <w:sz w:val="28"/>
+              </w:rPr>
+              <w:fldChar w:fldCharType="begin"/>
+            </w:r>
+            <w:r>
+              <w:rPr>
+                <w:rFonts w:ascii="仿宋_GB2312" w:eastAsia="仿宋_GB2312"/>
+                <w:noProof/>
+                <w:sz w:val="28"/>
+              </w:rPr>
+              <w:instrText xml:space="preserve"> MERGEFIELD  isSomething3  \* MERGEFORMAT </w:instrText>
+            </w:r>
+            <w:r>
+              <w:rPr>
+                <w:rFonts w:ascii="仿宋_GB2312" w:eastAsia="仿宋_GB2312"/>
+                <w:noProof/>
+                <w:sz w:val="28"/>
+              </w:rPr>
+              <w:fldChar w:fldCharType="separate"/>
+            </w:r>
+            <w:r>
+              <w:rPr>
+                <w:rFonts w:ascii="仿宋_GB2312" w:eastAsia="仿宋_GB2312"/>
+                <w:noProof/>
+                <w:sz w:val="28"/>
+              </w:rPr>
+              <w:t>«</w:t>
+            </w:r>
+            <w:r>
+              <w:rPr>
+                <w:rFonts w:ascii="仿宋_GB2312" w:eastAsia="仿宋_GB2312"/>
+                <w:noProof/>
+                <w:sz w:val="28"/>
+              </w:rPr>
+              <w:t>isSo</w:t>
+            </w:r>
+            <w:bookmarkStart w:id="1" w:name="_GoBack"/>
+            <w:bookmarkEnd w:id="1"/>
+            <w:r>
+              <w:rPr>
+                <w:rFonts w:ascii="仿宋_GB2312" w:eastAsia="仿宋_GB2312"/>
+                <w:noProof/>
+                <w:sz w:val="28"/>
+              </w:rPr>
+              <w:t>mething3</w:t>
+            </w:r>
+            <w:r>
+              <w:rPr>
+                <w:rFonts w:ascii="仿宋_GB2312" w:eastAsia="仿宋_GB2312"/>
+                <w:noProof/>
+                <w:sz w:val="28"/>
+              </w:rPr>
+              <w:t>»</w:t>
+            </w:r>
+            <w:r>
+              <w:rPr>
+                <w:rFonts w:ascii="仿宋_GB2312" w:eastAsia="仿宋_GB2312"/>
+                <w:noProof/>
+                <w:sz w:val="28"/>
+              </w:rPr>
+              <w:fldChar w:fldCharType="end"/>
+            </w:r>
+            <w:r>
+              <w:rPr>
+                <w:rFonts w:ascii="仿宋_GB2312" w:eastAsia="仿宋_GB2312" w:hint="eastAsia"/>
                 <w:color w:val="000000" w:themeColor="text1"/>
                 <w:sz w:val="30"/>
               </w:rPr>
-              <w:instrText xml:space="preserve"> </w:instrText>
-            </w:r>
-            <w:r>
-              <w:rPr>
-                <w:rFonts w:ascii="仿宋_GB2312" w:eastAsia="仿宋_GB2312"/>
+              <w:t xml:space="preserve">磁盘  </w:t>
+            </w:r>
+            <w:r>
+              <w:rPr>
+                <w:rFonts w:ascii="仿宋_GB2312" w:eastAsia="仿宋_GB2312"/>
+                <w:noProof/>
+                <w:sz w:val="28"/>
+              </w:rPr>
+              <w:fldChar w:fldCharType="begin"/>
+            </w:r>
+            <w:r>
+              <w:rPr>
+                <w:rFonts w:ascii="仿宋_GB2312" w:eastAsia="仿宋_GB2312"/>
+                <w:noProof/>
+                <w:sz w:val="28"/>
+              </w:rPr>
+              <w:instrText xml:space="preserve"> MERGEFIELD  isSomething4  \* MERGEFORMAT </w:instrText>
+            </w:r>
+            <w:r>
+              <w:rPr>
+                <w:rFonts w:ascii="仿宋_GB2312" w:eastAsia="仿宋_GB2312"/>
+                <w:noProof/>
+                <w:sz w:val="28"/>
+              </w:rPr>
+              <w:fldChar w:fldCharType="separate"/>
+            </w:r>
+            <w:r>
+              <w:rPr>
+                <w:rFonts w:ascii="仿宋_GB2312" w:eastAsia="仿宋_GB2312"/>
+                <w:noProof/>
+                <w:sz w:val="28"/>
+              </w:rPr>
+              <w:t>«</w:t>
+            </w:r>
+            <w:r>
+              <w:rPr>
+                <w:rFonts w:ascii="仿宋_GB2312" w:eastAsia="仿宋_GB2312"/>
+                <w:noProof/>
+                <w:sz w:val="28"/>
+              </w:rPr>
+              <w:t>isSomething4</w:t>
+            </w:r>
+            <w:r>
+              <w:rPr>
+                <w:rFonts w:ascii="仿宋_GB2312" w:eastAsia="仿宋_GB2312"/>
+                <w:noProof/>
+                <w:sz w:val="28"/>
+              </w:rPr>
+              <w:t>»</w:t>
+            </w:r>
+            <w:r>
+              <w:rPr>
+                <w:rFonts w:ascii="仿宋_GB2312" w:eastAsia="仿宋_GB2312"/>
+                <w:noProof/>
+                <w:sz w:val="28"/>
+              </w:rPr>
+              <w:fldChar w:fldCharType="end"/>
+            </w:r>
+            <w:r>
+              <w:rPr>
+                <w:rFonts w:ascii="仿宋_GB2312" w:eastAsia="仿宋_GB2312" w:hint="eastAsia"/>
                 <w:color w:val="000000" w:themeColor="text1"/>
                 <w:sz w:val="30"/>
               </w:rPr>
-              <w:fldChar w:fldCharType="separate"/>
-            </w:r>
-            <w:r>
-              <w:rPr>
-                <w:rFonts w:ascii="仿宋_GB2312" w:eastAsia="仿宋_GB2312"/>
-                <w:noProof/>
+              <w:t xml:space="preserve">现场演示  </w:t>
+            </w:r>
+            <w:r>
+              <w:rPr>
+                <w:rFonts w:ascii="仿宋_GB2312" w:eastAsia="仿宋_GB2312"/>
                 <w:color w:val="000000" w:themeColor="text1"/>
                 <w:sz w:val="30"/>
               </w:rPr>
-              <w:t>«</w:t>
-            </w:r>
-            <w:r>
-              <w:rPr>
-                <w:rFonts w:ascii="仿宋_GB2312" w:eastAsia="仿宋_GB2312"/>
-                <w:noProof/>
+              <w:fldChar w:fldCharType="begin"/>
+            </w:r>
+            <w:r>
+              <w:rPr>
+                <w:rFonts w:ascii="仿宋_GB2312" w:eastAsia="仿宋_GB2312"/>
                 <w:color w:val="000000" w:themeColor="text1"/>
                 <w:sz w:val="30"/>
               </w:rPr>
-              <w:t>isProduct</w:t>
-            </w:r>
-            <w:r>
-              <w:rPr>
-                <w:rFonts w:ascii="仿宋_GB2312" w:eastAsia="仿宋_GB2312"/>
-                <w:noProof/>
+              <w:instrText xml:space="preserve"> MERGEFIELD  isSomething5  \* MERGEFORMAT </w:instrText>
+            </w:r>
+            <w:r>
+              <w:rPr>
+                <w:rFonts w:ascii="仿宋_GB2312" w:eastAsia="仿宋_GB2312"/>
                 <w:color w:val="000000" w:themeColor="text1"/>
                 <w:sz w:val="30"/>
               </w:rPr>
-              <w:t>»</w:t>
-            </w:r>
-            <w:r>
-              <w:rPr>
-                <w:rFonts w:ascii="仿宋_GB2312" w:eastAsia="仿宋_GB2312"/>
+              <w:fldChar w:fldCharType="separate"/>
+            </w:r>
+            <w:r>
+              <w:rPr>
+                <w:rFonts w:ascii="仿宋_GB2312" w:eastAsia="仿宋_GB2312"/>
+                <w:noProof/>
                 <w:color w:val="000000" w:themeColor="text1"/>
                 <w:sz w:val="30"/>
               </w:rPr>
-              <w:fldChar w:fldCharType="end"/>
-            </w:r>
-            <w:r>
-              <w:rPr>
-                <w:rFonts w:ascii="仿宋_GB2312" w:eastAsia="仿宋_GB2312" w:hint="eastAsia"/>
+              <w:t>«</w:t>
+            </w:r>
+            <w:r>
+              <w:rPr>
+                <w:rFonts w:ascii="仿宋_GB2312" w:eastAsia="仿宋_GB2312"/>
+                <w:noProof/>
                 <w:color w:val="000000" w:themeColor="text1"/>
                 <w:sz w:val="30"/>
               </w:rPr>
-              <w:t xml:space="preserve">实物、产品  </w:t>
-            </w:r>
-            <w:r>
-              <w:rPr>
-                <w:rFonts w:ascii="仿宋_GB2312" w:eastAsia="仿宋_GB2312"/>
+              <w:t>isSomething5</w:t>
+            </w:r>
+            <w:r>
+              <w:rPr>
+                <w:rFonts w:ascii="仿宋_GB2312" w:eastAsia="仿宋_GB2312"/>
+                <w:noProof/>
                 <w:color w:val="000000" w:themeColor="text1"/>
                 <w:sz w:val="30"/>
               </w:rPr>
-              <w:fldChar w:fldCharType="begin"/>
+              <w:t>»</w:t>
             </w:r>
             <w:r>
               <w:rPr>
@@ -5357,7 +5647,7 @@
                 <w:color w:val="000000" w:themeColor="text1"/>
                 <w:sz w:val="30"/>
               </w:rPr>
-              <w:instrText xml:space="preserve"> </w:instrText>
+              <w:fldChar w:fldCharType="end"/>
             </w:r>
             <w:r>
               <w:rPr>
@@ -5365,7 +5655,7 @@
                 <w:color w:val="000000" w:themeColor="text1"/>
                 <w:sz w:val="30"/>
               </w:rPr>
-              <w:instrText>MERGEFIELD  isModel  \* MERGEFORMAT</w:instrText>
+              <w:t xml:space="preserve">图片  </w:t>
             </w:r>
             <w:r>
               <w:rPr>
@@ -5373,7 +5663,7 @@
                 <w:color w:val="000000" w:themeColor="text1"/>
                 <w:sz w:val="30"/>
               </w:rPr>
-              <w:instrText xml:space="preserve"> </w:instrText>
+              <w:fldChar w:fldCharType="begin"/>
             </w:r>
             <w:r>
               <w:rPr>
@@ -5381,16 +5671,15 @@
                 <w:color w:val="000000" w:themeColor="text1"/>
                 <w:sz w:val="30"/>
               </w:rPr>
-              <w:fldChar w:fldCharType="separate"/>
-            </w:r>
-            <w:r>
-              <w:rPr>
-                <w:rFonts w:ascii="仿宋_GB2312" w:eastAsia="仿宋_GB2312"/>
-                <w:noProof/>
+              <w:instrText xml:space="preserve"> MERGEFIELD  isSomething6  \* MERGEFORMAT </w:instrText>
+            </w:r>
+            <w:r>
+              <w:rPr>
+                <w:rFonts w:ascii="仿宋_GB2312" w:eastAsia="仿宋_GB2312"/>
                 <w:color w:val="000000" w:themeColor="text1"/>
                 <w:sz w:val="30"/>
               </w:rPr>
-              <w:t>«</w:t>
+              <w:fldChar w:fldCharType="separate"/>
             </w:r>
             <w:r>
               <w:rPr>
@@ -5399,7 +5688,7 @@
                 <w:color w:val="000000" w:themeColor="text1"/>
                 <w:sz w:val="30"/>
               </w:rPr>
-              <w:t>isModel</w:t>
+              <w:t>«</w:t>
             </w:r>
             <w:r>
               <w:rPr>
@@ -5408,31 +5697,32 @@
                 <w:color w:val="000000" w:themeColor="text1"/>
                 <w:sz w:val="30"/>
               </w:rPr>
-              <w:t>»</w:t>
-            </w:r>
-            <w:r>
-              <w:rPr>
-                <w:rFonts w:ascii="仿宋_GB2312" w:eastAsia="仿宋_GB2312"/>
+              <w:t>isSomething6</w:t>
+            </w:r>
+            <w:r>
+              <w:rPr>
+                <w:rFonts w:ascii="仿宋_GB2312" w:eastAsia="仿宋_GB2312"/>
+                <w:noProof/>
                 <w:color w:val="000000" w:themeColor="text1"/>
                 <w:sz w:val="30"/>
               </w:rPr>
-              <w:fldChar w:fldCharType="end"/>
-            </w:r>
-            <w:r>
-              <w:rPr>
-                <w:rFonts w:ascii="仿宋_GB2312" w:eastAsia="仿宋_GB2312" w:hint="eastAsia"/>
+              <w:t>»</w:t>
+            </w:r>
+            <w:r>
+              <w:rPr>
+                <w:rFonts w:ascii="仿宋_GB2312" w:eastAsia="仿宋_GB2312"/>
                 <w:color w:val="000000" w:themeColor="text1"/>
                 <w:sz w:val="30"/>
               </w:rPr>
-              <w:t xml:space="preserve">模型  </w:t>
-            </w:r>
-            <w:r>
-              <w:rPr>
-                <w:rFonts w:ascii="仿宋_GB2312" w:eastAsia="仿宋_GB2312"/>
+              <w:fldChar w:fldCharType="end"/>
+            </w:r>
+            <w:r>
+              <w:rPr>
+                <w:rFonts w:ascii="仿宋_GB2312" w:eastAsia="仿宋_GB2312" w:hint="eastAsia"/>
                 <w:color w:val="000000" w:themeColor="text1"/>
                 <w:sz w:val="30"/>
               </w:rPr>
-              <w:fldChar w:fldCharType="begin"/>
+              <w:t xml:space="preserve">录像  </w:t>
             </w:r>
             <w:r>
               <w:rPr>
@@ -5440,15 +5730,16 @@
                 <w:color w:val="000000" w:themeColor="text1"/>
                 <w:sz w:val="30"/>
               </w:rPr>
-              <w:instrText xml:space="preserve"> </w:instrText>
-            </w:r>
-            <w:r>
-              <w:rPr>
-                <w:rFonts w:ascii="仿宋_GB2312" w:eastAsia="仿宋_GB2312" w:hint="eastAsia"/>
+              <w:lastRenderedPageBreak/>
+              <w:fldChar w:fldCharType="begin"/>
+            </w:r>
+            <w:r>
+              <w:rPr>
+                <w:rFonts w:ascii="仿宋_GB2312" w:eastAsia="仿宋_GB2312"/>
                 <w:color w:val="000000" w:themeColor="text1"/>
                 <w:sz w:val="30"/>
               </w:rPr>
-              <w:instrText>MERGEFIELD  isDrawing  \* MERGEFORMAT</w:instrText>
+              <w:instrText xml:space="preserve"> MERGEFIELD  isSomething7  \* MERGEFORMAT </w:instrText>
             </w:r>
             <w:r>
               <w:rPr>
@@ -5456,15 +5747,16 @@
                 <w:color w:val="000000" w:themeColor="text1"/>
                 <w:sz w:val="30"/>
               </w:rPr>
-              <w:instrText xml:space="preserve"> </w:instrText>
-            </w:r>
-            <w:r>
-              <w:rPr>
-                <w:rFonts w:ascii="仿宋_GB2312" w:eastAsia="仿宋_GB2312"/>
+              <w:fldChar w:fldCharType="separate"/>
+            </w:r>
+            <w:r>
+              <w:rPr>
+                <w:rFonts w:ascii="仿宋_GB2312" w:eastAsia="仿宋_GB2312"/>
+                <w:noProof/>
                 <w:color w:val="000000" w:themeColor="text1"/>
                 <w:sz w:val="30"/>
               </w:rPr>
-              <w:fldChar w:fldCharType="separate"/>
+              <w:t>«</w:t>
             </w:r>
             <w:r>
               <w:rPr>
@@ -5473,7 +5765,7 @@
                 <w:color w:val="000000" w:themeColor="text1"/>
                 <w:sz w:val="30"/>
               </w:rPr>
-              <w:t>«</w:t>
+              <w:t>isSomething7</w:t>
             </w:r>
             <w:r>
               <w:rPr>
@@ -5482,461 +5774,29 @@
                 <w:color w:val="000000" w:themeColor="text1"/>
                 <w:sz w:val="30"/>
               </w:rPr>
-              <w:t>isDrawing</w:t>
-            </w:r>
-            <w:r>
-              <w:rPr>
-                <w:rFonts w:ascii="仿宋_GB2312" w:eastAsia="仿宋_GB2312"/>
-                <w:noProof/>
+              <w:t>»</w:t>
+            </w:r>
+            <w:r>
+              <w:rPr>
+                <w:rFonts w:ascii="仿宋_GB2312" w:eastAsia="仿宋_GB2312"/>
                 <w:color w:val="000000" w:themeColor="text1"/>
                 <w:sz w:val="30"/>
               </w:rPr>
-              <w:t>»</w:t>
-            </w:r>
-            <w:r>
-              <w:rPr>
-                <w:rFonts w:ascii="仿宋_GB2312" w:eastAsia="仿宋_GB2312"/>
+              <w:fldChar w:fldCharType="end"/>
+            </w:r>
+            <w:r>
+              <w:rPr>
+                <w:rFonts w:ascii="仿宋_GB2312" w:eastAsia="仿宋_GB2312" w:hint="eastAsia"/>
                 <w:color w:val="000000" w:themeColor="text1"/>
                 <w:sz w:val="30"/>
               </w:rPr>
-              <w:fldChar w:fldCharType="end"/>
-            </w:r>
-            <w:r>
-              <w:rPr>
-                <w:rFonts w:ascii="仿宋_GB2312" w:eastAsia="仿宋_GB2312" w:hint="eastAsia"/>
-                <w:color w:val="000000" w:themeColor="text1"/>
-                <w:sz w:val="30"/>
-              </w:rPr>
-              <w:t xml:space="preserve">图纸  </w:t>
-            </w:r>
-            <w:r>
-              <w:rPr>
-                <w:rFonts w:ascii="仿宋_GB2312" w:eastAsia="仿宋_GB2312"/>
-                <w:color w:val="000000" w:themeColor="text1"/>
-                <w:sz w:val="30"/>
-              </w:rPr>
-              <w:fldChar w:fldCharType="begin"/>
-            </w:r>
-            <w:r>
-              <w:rPr>
-                <w:rFonts w:ascii="仿宋_GB2312" w:eastAsia="仿宋_GB2312"/>
-                <w:color w:val="000000" w:themeColor="text1"/>
-                <w:sz w:val="30"/>
-              </w:rPr>
-              <w:instrText xml:space="preserve"> </w:instrText>
-            </w:r>
-            <w:r>
-              <w:rPr>
-                <w:rFonts w:ascii="仿宋_GB2312" w:eastAsia="仿宋_GB2312" w:hint="eastAsia"/>
-                <w:color w:val="000000" w:themeColor="text1"/>
-                <w:sz w:val="30"/>
-              </w:rPr>
-              <w:instrText>MERGEFIELD  isDisk  \* MERGEFORMAT</w:instrText>
-            </w:r>
-            <w:r>
-              <w:rPr>
-                <w:rFonts w:ascii="仿宋_GB2312" w:eastAsia="仿宋_GB2312"/>
-                <w:color w:val="000000" w:themeColor="text1"/>
-                <w:sz w:val="30"/>
-              </w:rPr>
-              <w:instrText xml:space="preserve"> </w:instrText>
-            </w:r>
-            <w:r>
-              <w:rPr>
-                <w:rFonts w:ascii="仿宋_GB2312" w:eastAsia="仿宋_GB2312"/>
-                <w:color w:val="000000" w:themeColor="text1"/>
-                <w:sz w:val="30"/>
-              </w:rPr>
-              <w:fldChar w:fldCharType="separate"/>
-            </w:r>
-            <w:r>
-              <w:rPr>
-                <w:rFonts w:ascii="仿宋_GB2312" w:eastAsia="仿宋_GB2312"/>
-                <w:noProof/>
-                <w:color w:val="000000" w:themeColor="text1"/>
-                <w:sz w:val="30"/>
-              </w:rPr>
-              <w:t>«</w:t>
-            </w:r>
-            <w:r>
-              <w:rPr>
-                <w:rFonts w:ascii="仿宋_GB2312" w:eastAsia="仿宋_GB2312"/>
-                <w:noProof/>
-                <w:color w:val="000000" w:themeColor="text1"/>
-                <w:sz w:val="30"/>
-              </w:rPr>
-              <w:t>isDisk</w:t>
-            </w:r>
-            <w:r>
-              <w:rPr>
-                <w:rFonts w:ascii="仿宋_GB2312" w:eastAsia="仿宋_GB2312"/>
-                <w:noProof/>
-                <w:color w:val="000000" w:themeColor="text1"/>
-                <w:sz w:val="30"/>
-              </w:rPr>
-              <w:t>»</w:t>
-            </w:r>
-            <w:r>
-              <w:rPr>
-                <w:rFonts w:ascii="仿宋_GB2312" w:eastAsia="仿宋_GB2312"/>
-                <w:color w:val="000000" w:themeColor="text1"/>
-                <w:sz w:val="30"/>
-              </w:rPr>
-              <w:fldChar w:fldCharType="end"/>
-            </w:r>
-            <w:r>
-              <w:rPr>
-                <w:rFonts w:ascii="仿宋_GB2312" w:eastAsia="仿宋_GB2312" w:hint="eastAsia"/>
-                <w:color w:val="000000" w:themeColor="text1"/>
-                <w:sz w:val="30"/>
-              </w:rPr>
-              <w:t xml:space="preserve">磁盘  </w:t>
-            </w:r>
-            <w:r>
-              <w:rPr>
-                <w:rFonts w:ascii="仿宋_GB2312" w:eastAsia="仿宋_GB2312"/>
-                <w:color w:val="000000" w:themeColor="text1"/>
-                <w:sz w:val="30"/>
-              </w:rPr>
-              <w:fldChar w:fldCharType="begin"/>
-            </w:r>
-            <w:r>
-              <w:rPr>
-                <w:rFonts w:ascii="仿宋_GB2312" w:eastAsia="仿宋_GB2312"/>
-                <w:color w:val="000000" w:themeColor="text1"/>
-                <w:sz w:val="30"/>
-              </w:rPr>
-              <w:instrText xml:space="preserve"> </w:instrText>
-            </w:r>
-            <w:r>
-              <w:rPr>
-                <w:rFonts w:ascii="仿宋_GB2312" w:eastAsia="仿宋_GB2312" w:hint="eastAsia"/>
-                <w:color w:val="000000" w:themeColor="text1"/>
-                <w:sz w:val="30"/>
-              </w:rPr>
-              <w:instrText>MERGEFIELD  isPre  \* MERGEFORMAT</w:instrText>
-            </w:r>
-            <w:r>
-              <w:rPr>
-                <w:rFonts w:ascii="仿宋_GB2312" w:eastAsia="仿宋_GB2312"/>
-                <w:color w:val="000000" w:themeColor="text1"/>
-                <w:sz w:val="30"/>
-              </w:rPr>
-              <w:instrText xml:space="preserve"> </w:instrText>
-            </w:r>
-            <w:r>
-              <w:rPr>
-                <w:rFonts w:ascii="仿宋_GB2312" w:eastAsia="仿宋_GB2312"/>
-                <w:color w:val="000000" w:themeColor="text1"/>
-                <w:sz w:val="30"/>
-              </w:rPr>
-              <w:fldChar w:fldCharType="separate"/>
-            </w:r>
-            <w:r>
-              <w:rPr>
-                <w:rFonts w:ascii="仿宋_GB2312" w:eastAsia="仿宋_GB2312"/>
-                <w:noProof/>
-                <w:color w:val="000000" w:themeColor="text1"/>
-                <w:sz w:val="30"/>
-              </w:rPr>
-              <w:t>«</w:t>
-            </w:r>
-            <w:r>
-              <w:rPr>
-                <w:rFonts w:ascii="仿宋_GB2312" w:eastAsia="仿宋_GB2312"/>
-                <w:noProof/>
-                <w:color w:val="000000" w:themeColor="text1"/>
-                <w:sz w:val="30"/>
-              </w:rPr>
-              <w:t>isPre</w:t>
-            </w:r>
-            <w:r>
-              <w:rPr>
-                <w:rFonts w:ascii="仿宋_GB2312" w:eastAsia="仿宋_GB2312"/>
-                <w:noProof/>
-                <w:color w:val="000000" w:themeColor="text1"/>
-                <w:sz w:val="30"/>
-              </w:rPr>
-              <w:t>»</w:t>
-            </w:r>
-            <w:r>
-              <w:rPr>
-                <w:rFonts w:ascii="仿宋_GB2312" w:eastAsia="仿宋_GB2312"/>
-                <w:color w:val="000000" w:themeColor="text1"/>
-                <w:sz w:val="30"/>
-              </w:rPr>
-              <w:fldChar w:fldCharType="end"/>
-            </w:r>
-            <w:r>
-              <w:rPr>
-                <w:rFonts w:ascii="仿宋_GB2312" w:eastAsia="仿宋_GB2312" w:hint="eastAsia"/>
-                <w:color w:val="000000" w:themeColor="text1"/>
-                <w:sz w:val="30"/>
-              </w:rPr>
-              <w:t xml:space="preserve">现场演示  </w:t>
-            </w:r>
-            <w:r>
-              <w:rPr>
-                <w:rFonts w:ascii="仿宋_GB2312" w:eastAsia="仿宋_GB2312"/>
-                <w:color w:val="000000" w:themeColor="text1"/>
-                <w:sz w:val="30"/>
-              </w:rPr>
-              <w:fldChar w:fldCharType="begin"/>
-            </w:r>
-            <w:r>
-              <w:rPr>
-                <w:rFonts w:ascii="仿宋_GB2312" w:eastAsia="仿宋_GB2312"/>
-                <w:color w:val="000000" w:themeColor="text1"/>
-                <w:sz w:val="30"/>
-              </w:rPr>
-              <w:instrText xml:space="preserve"> </w:instrText>
-            </w:r>
-            <w:r>
-              <w:rPr>
-                <w:rFonts w:ascii="仿宋_GB2312" w:eastAsia="仿宋_GB2312" w:hint="eastAsia"/>
-                <w:color w:val="000000" w:themeColor="text1"/>
-                <w:sz w:val="30"/>
-              </w:rPr>
-              <w:instrText>MERGEFIELD  isImage  \* MERGEFORMAT</w:instrText>
-            </w:r>
-            <w:r>
-              <w:rPr>
-                <w:rFonts w:ascii="仿宋_GB2312" w:eastAsia="仿宋_GB2312"/>
-                <w:color w:val="000000" w:themeColor="text1"/>
-                <w:sz w:val="30"/>
-              </w:rPr>
-              <w:instrText xml:space="preserve"> </w:instrText>
-            </w:r>
-            <w:r>
-              <w:rPr>
-                <w:rFonts w:ascii="仿宋_GB2312" w:eastAsia="仿宋_GB2312"/>
-                <w:color w:val="000000" w:themeColor="text1"/>
-                <w:sz w:val="30"/>
-              </w:rPr>
-              <w:fldChar w:fldCharType="separate"/>
-            </w:r>
-            <w:r>
-              <w:rPr>
-                <w:rFonts w:ascii="仿宋_GB2312" w:eastAsia="仿宋_GB2312"/>
-                <w:noProof/>
-                <w:color w:val="000000" w:themeColor="text1"/>
-                <w:sz w:val="30"/>
-              </w:rPr>
-              <w:t>«</w:t>
-            </w:r>
-            <w:r>
-              <w:rPr>
-                <w:rFonts w:ascii="仿宋_GB2312" w:eastAsia="仿宋_GB2312"/>
-                <w:noProof/>
-                <w:color w:val="000000" w:themeColor="text1"/>
-                <w:sz w:val="30"/>
-              </w:rPr>
-              <w:t>isImage</w:t>
-            </w:r>
-            <w:r>
-              <w:rPr>
-                <w:rFonts w:ascii="仿宋_GB2312" w:eastAsia="仿宋_GB2312"/>
-                <w:noProof/>
-                <w:color w:val="000000" w:themeColor="text1"/>
-                <w:sz w:val="30"/>
-              </w:rPr>
-              <w:t>»</w:t>
-            </w:r>
-            <w:r>
-              <w:rPr>
-                <w:rFonts w:ascii="仿宋_GB2312" w:eastAsia="仿宋_GB2312"/>
-                <w:color w:val="000000" w:themeColor="text1"/>
-                <w:sz w:val="30"/>
-              </w:rPr>
-              <w:fldChar w:fldCharType="end"/>
-            </w:r>
-            <w:r>
-              <w:rPr>
-                <w:rFonts w:ascii="仿宋_GB2312" w:eastAsia="仿宋_GB2312" w:hint="eastAsia"/>
-                <w:color w:val="000000" w:themeColor="text1"/>
-                <w:sz w:val="30"/>
-              </w:rPr>
-              <w:t xml:space="preserve">图片  </w:t>
-            </w:r>
-            <w:r>
-              <w:rPr>
-                <w:rFonts w:ascii="仿宋_GB2312" w:eastAsia="仿宋_GB2312"/>
-                <w:color w:val="000000" w:themeColor="text1"/>
-                <w:sz w:val="30"/>
-              </w:rPr>
-              <w:fldChar w:fldCharType="begin"/>
-            </w:r>
-            <w:r>
-              <w:rPr>
-                <w:rFonts w:ascii="仿宋_GB2312" w:eastAsia="仿宋_GB2312"/>
-                <w:color w:val="000000" w:themeColor="text1"/>
-                <w:sz w:val="30"/>
-              </w:rPr>
-              <w:instrText xml:space="preserve"> </w:instrText>
-            </w:r>
-            <w:r>
-              <w:rPr>
-                <w:rFonts w:ascii="仿宋_GB2312" w:eastAsia="仿宋_GB2312" w:hint="eastAsia"/>
-                <w:color w:val="000000" w:themeColor="text1"/>
-                <w:sz w:val="30"/>
-              </w:rPr>
-              <w:instrText>MERGEFIELD  isVideo  \* MERGEFORMAT</w:instrText>
-            </w:r>
-            <w:r>
-              <w:rPr>
-                <w:rFonts w:ascii="仿宋_GB2312" w:eastAsia="仿宋_GB2312"/>
-                <w:color w:val="000000" w:themeColor="text1"/>
-                <w:sz w:val="30"/>
-              </w:rPr>
-              <w:instrText xml:space="preserve"> </w:instrText>
-            </w:r>
-            <w:r>
-              <w:rPr>
-                <w:rFonts w:ascii="仿宋_GB2312" w:eastAsia="仿宋_GB2312"/>
-                <w:color w:val="000000" w:themeColor="text1"/>
-                <w:sz w:val="30"/>
-              </w:rPr>
-              <w:fldChar w:fldCharType="separate"/>
-            </w:r>
-            <w:r>
-              <w:rPr>
-                <w:rFonts w:ascii="仿宋_GB2312" w:eastAsia="仿宋_GB2312"/>
-                <w:noProof/>
-                <w:color w:val="000000" w:themeColor="text1"/>
-                <w:sz w:val="30"/>
-              </w:rPr>
-              <w:t>«</w:t>
-            </w:r>
-            <w:r>
-              <w:rPr>
-                <w:rFonts w:ascii="仿宋_GB2312" w:eastAsia="仿宋_GB2312"/>
-                <w:noProof/>
-                <w:color w:val="000000" w:themeColor="text1"/>
-                <w:sz w:val="30"/>
-              </w:rPr>
-              <w:t>isVideo</w:t>
-            </w:r>
-            <w:r>
-              <w:rPr>
-                <w:rFonts w:ascii="仿宋_GB2312" w:eastAsia="仿宋_GB2312"/>
-                <w:noProof/>
-                <w:color w:val="000000" w:themeColor="text1"/>
-                <w:sz w:val="30"/>
-              </w:rPr>
-              <w:t>»</w:t>
-            </w:r>
-            <w:r>
-              <w:rPr>
-                <w:rFonts w:ascii="仿宋_GB2312" w:eastAsia="仿宋_GB2312"/>
-                <w:color w:val="000000" w:themeColor="text1"/>
-                <w:sz w:val="30"/>
-              </w:rPr>
-              <w:fldChar w:fldCharType="end"/>
-            </w:r>
-            <w:r>
-              <w:rPr>
-                <w:rFonts w:ascii="仿宋_GB2312" w:eastAsia="仿宋_GB2312" w:hint="eastAsia"/>
-                <w:color w:val="000000" w:themeColor="text1"/>
-                <w:sz w:val="30"/>
-              </w:rPr>
-              <w:t xml:space="preserve">录像  </w:t>
-            </w:r>
-            <w:r>
-              <w:rPr>
-                <w:rFonts w:ascii="仿宋_GB2312" w:eastAsia="仿宋_GB2312"/>
-                <w:color w:val="000000" w:themeColor="text1"/>
-                <w:sz w:val="30"/>
-              </w:rPr>
-              <w:fldChar w:fldCharType="begin"/>
-            </w:r>
-            <w:r>
-              <w:rPr>
-                <w:rFonts w:ascii="仿宋_GB2312" w:eastAsia="仿宋_GB2312"/>
-                <w:color w:val="000000" w:themeColor="text1"/>
-                <w:sz w:val="30"/>
-              </w:rPr>
-              <w:instrText xml:space="preserve"> </w:instrText>
-            </w:r>
-            <w:r>
-              <w:rPr>
-                <w:rFonts w:ascii="仿宋_GB2312" w:eastAsia="仿宋_GB2312" w:hint="eastAsia"/>
-                <w:color w:val="000000" w:themeColor="text1"/>
-                <w:sz w:val="30"/>
-              </w:rPr>
-              <w:instrText>MERGEFIELD  isSample  \* MERGEFORMAT</w:instrText>
-            </w:r>
-            <w:r>
-              <w:rPr>
-                <w:rFonts w:ascii="仿宋_GB2312" w:eastAsia="仿宋_GB2312"/>
-                <w:color w:val="000000" w:themeColor="text1"/>
-                <w:sz w:val="30"/>
-              </w:rPr>
-              <w:instrText xml:space="preserve"> </w:instrText>
-            </w:r>
-            <w:r>
-              <w:rPr>
-                <w:rFonts w:ascii="仿宋_GB2312" w:eastAsia="仿宋_GB2312"/>
-                <w:color w:val="000000" w:themeColor="text1"/>
-                <w:sz w:val="30"/>
-              </w:rPr>
-              <w:fldChar w:fldCharType="separate"/>
-            </w:r>
-            <w:r>
-              <w:rPr>
-                <w:rFonts w:ascii="仿宋_GB2312" w:eastAsia="仿宋_GB2312"/>
-                <w:noProof/>
-                <w:color w:val="000000" w:themeColor="text1"/>
-                <w:sz w:val="30"/>
-              </w:rPr>
-              <w:t>«</w:t>
-            </w:r>
-            <w:r>
-              <w:rPr>
-                <w:rFonts w:ascii="仿宋_GB2312" w:eastAsia="仿宋_GB2312"/>
-                <w:noProof/>
-                <w:color w:val="000000" w:themeColor="text1"/>
-                <w:sz w:val="30"/>
-              </w:rPr>
-              <w:t>isSample</w:t>
-            </w:r>
-            <w:r>
-              <w:rPr>
-                <w:rFonts w:ascii="仿宋_GB2312" w:eastAsia="仿宋_GB2312"/>
-                <w:noProof/>
-                <w:color w:val="000000" w:themeColor="text1"/>
-                <w:sz w:val="30"/>
-              </w:rPr>
-              <w:t>»</w:t>
-            </w:r>
-            <w:r>
-              <w:rPr>
-                <w:rFonts w:ascii="仿宋_GB2312" w:eastAsia="仿宋_GB2312"/>
-                <w:color w:val="000000" w:themeColor="text1"/>
-                <w:sz w:val="30"/>
-              </w:rPr>
-              <w:fldChar w:fldCharType="end"/>
-            </w:r>
-            <w:r>
-              <w:rPr>
-                <w:rFonts w:ascii="仿宋_GB2312" w:eastAsia="仿宋_GB2312" w:hint="eastAsia"/>
-                <w:color w:val="000000" w:themeColor="text1"/>
-                <w:sz w:val="30"/>
-              </w:rPr>
               <w:t>样品</w:t>
             </w:r>
           </w:p>
         </w:tc>
       </w:tr>
     </w:tbl>
-    <w:p>
-      <w:pPr>
-        <w:rPr>
-          <w:rFonts w:hint="eastAsia"/>
-        </w:rPr>
-      </w:pPr>
-      <w:bookmarkStart w:id="1" w:name="_GoBack"/>
-      <w:bookmarkEnd w:id="1"/>
-    </w:p>
+    <w:p/>
     <w:sectPr>
       <w:pgSz w:w="11906" w:h="16838"/>
       <w:pgMar w:top="1440" w:right="1800" w:bottom="1440" w:left="1800" w:header="851" w:footer="992" w:gutter="0"/>
@@ -6964,7 +6824,7 @@
 </file>
 
 <file path=customXml/itemProps1.xml><?xml version="1.0" encoding="utf-8"?>
-<ds:datastoreItem xmlns:ds="http://schemas.openxmlformats.org/officeDocument/2006/customXml" ds:itemID="{24C86E09-405A-4B7A-A37C-E925E7B6981D}">
+<ds:datastoreItem xmlns:ds="http://schemas.openxmlformats.org/officeDocument/2006/customXml" ds:itemID="{2FAEEAC8-2515-43B0-9EA0-B3F90E023574}">
   <ds:schemaRefs>
     <ds:schemaRef ds:uri="http://schemas.openxmlformats.org/officeDocument/2006/bibliography"/>
   </ds:schemaRefs>

</xml_diff>